<commit_message>
Finish lab report 6(Inheritance)
</commit_message>
<xml_diff>
--- a/BIM(2nd Sem)/Java/CoverPage/Javafrontpage.docx
+++ b/BIM(2nd Sem)/Java/CoverPage/Javafrontpage.docx
@@ -157,7 +157,7 @@
           <w:sz w:val="28"/>
           <w:szCs w:val="28"/>
         </w:rPr>
-        <w:t>5</w:t>
+        <w:t>7</w:t>
       </w:r>
     </w:p>
     <w:p>
@@ -170,12 +170,28 @@
           <w:szCs w:val="28"/>
         </w:rPr>
       </w:pPr>
+      <w:r>
+        <w:rPr>
+          <w:sz w:val="28"/>
+          <w:szCs w:val="28"/>
+        </w:rPr>
+        <w:t>Inheritance</w:t>
+      </w:r>
     </w:p>
     <w:p>
       <w:pPr>
         <w:spacing w:after="151"/>
         <w:ind w:right="22"/>
-        <w:jc w:val="center"/>
+        <w:rPr>
+          <w:sz w:val="28"/>
+          <w:szCs w:val="28"/>
+        </w:rPr>
+      </w:pPr>
+    </w:p>
+    <w:p>
+      <w:pPr>
+        <w:spacing w:after="151"/>
+        <w:ind w:right="22"/>
         <w:rPr>
           <w:sz w:val="28"/>
           <w:szCs w:val="28"/>
@@ -583,7 +599,7 @@
           <w:sz w:val="28"/>
           <w:szCs w:val="28"/>
         </w:rPr>
-        <w:t>7</w:t>
+        <w:t>8</w:t>
       </w:r>
       <w:r>
         <w:rPr>
@@ -597,7 +613,7 @@
           <w:sz w:val="28"/>
           <w:szCs w:val="28"/>
         </w:rPr>
-        <w:t>25</w:t>
+        <w:t>12</w:t>
       </w:r>
     </w:p>
     <w:p/>

</xml_diff>